<commit_message>
normalized parameters for human eval
</commit_message>
<xml_diff>
--- a/Experiment materials/Human Evaluation metrics/Human Evaluation Template.docx
+++ b/Experiment materials/Human Evaluation metrics/Human Evaluation Template.docx
@@ -320,7 +320,13 @@
         <w:rPr>
           <w:lang w:val="en-US"/>
         </w:rPr>
-        <w:t>-3 = very informal</w:t>
+        <w:t>0</w:t>
+      </w:r>
+      <w:r>
+        <w:rPr>
+          <w:lang w:val="en-US"/>
+        </w:rPr>
+        <w:t xml:space="preserve"> = very informal</w:t>
       </w:r>
     </w:p>
     <w:p>
@@ -338,7 +344,13 @@
         <w:rPr>
           <w:lang w:val="en-US"/>
         </w:rPr>
-        <w:t>-2 = informal</w:t>
+        <w:t>0.17</w:t>
+      </w:r>
+      <w:r>
+        <w:rPr>
+          <w:lang w:val="en-US"/>
+        </w:rPr>
+        <w:t xml:space="preserve"> = informal</w:t>
       </w:r>
     </w:p>
     <w:p>
@@ -356,7 +368,13 @@
         <w:rPr>
           <w:lang w:val="en-US"/>
         </w:rPr>
-        <w:t>-1 = somewhat informal</w:t>
+        <w:t>0.33</w:t>
+      </w:r>
+      <w:r>
+        <w:rPr>
+          <w:lang w:val="en-US"/>
+        </w:rPr>
+        <w:t xml:space="preserve"> = somewhat informal</w:t>
       </w:r>
     </w:p>
     <w:p>
@@ -374,7 +392,19 @@
         <w:rPr>
           <w:lang w:val="en-US"/>
         </w:rPr>
-        <w:t>0 = neutral</w:t>
+        <w:t>0</w:t>
+      </w:r>
+      <w:r>
+        <w:rPr>
+          <w:lang w:val="en-US"/>
+        </w:rPr>
+        <w:t>.5</w:t>
+      </w:r>
+      <w:r>
+        <w:rPr>
+          <w:lang w:val="en-US"/>
+        </w:rPr>
+        <w:t>= neutral</w:t>
       </w:r>
     </w:p>
     <w:p>
@@ -392,7 +422,13 @@
         <w:rPr>
           <w:lang w:val="en-US"/>
         </w:rPr>
-        <w:t>+1 = somewhat formal</w:t>
+        <w:t>0.67</w:t>
+      </w:r>
+      <w:r>
+        <w:rPr>
+          <w:lang w:val="en-US"/>
+        </w:rPr>
+        <w:t xml:space="preserve"> = somewhat formal</w:t>
       </w:r>
     </w:p>
     <w:p>
@@ -410,7 +446,13 @@
         <w:rPr>
           <w:lang w:val="en-US"/>
         </w:rPr>
-        <w:t>+2 = formal</w:t>
+        <w:t>0.83</w:t>
+      </w:r>
+      <w:r>
+        <w:rPr>
+          <w:lang w:val="en-US"/>
+        </w:rPr>
+        <w:t xml:space="preserve"> = formal</w:t>
       </w:r>
     </w:p>
     <w:p>
@@ -428,7 +470,13 @@
         <w:rPr>
           <w:lang w:val="en-US"/>
         </w:rPr>
-        <w:t>+3 = very formal</w:t>
+        <w:t>1</w:t>
+      </w:r>
+      <w:r>
+        <w:rPr>
+          <w:lang w:val="en-US"/>
+        </w:rPr>
+        <w:t xml:space="preserve"> = very formal</w:t>
       </w:r>
     </w:p>
     <w:p>
@@ -499,7 +547,13 @@
         <w:rPr>
           <w:lang w:val="en-US"/>
         </w:rPr>
-        <w:t>5 = Perfect (completely natural)</w:t>
+        <w:t>1</w:t>
+      </w:r>
+      <w:r>
+        <w:rPr>
+          <w:lang w:val="en-US"/>
+        </w:rPr>
+        <w:t xml:space="preserve"> = Perfect (completely natural)</w:t>
       </w:r>
     </w:p>
     <w:p>
@@ -517,7 +571,13 @@
         <w:rPr>
           <w:lang w:val="en-US"/>
         </w:rPr>
-        <w:t>4 = comprehensible (minor, errors, still easy to understand)</w:t>
+        <w:t>0.67</w:t>
+      </w:r>
+      <w:r>
+        <w:rPr>
+          <w:lang w:val="en-US"/>
+        </w:rPr>
+        <w:t xml:space="preserve"> = comprehensible (minor, errors, still easy to understand)</w:t>
       </w:r>
     </w:p>
     <w:p>
@@ -535,7 +595,13 @@
         <w:rPr>
           <w:lang w:val="en-US"/>
         </w:rPr>
-        <w:t>3 = somewhat comprehensible (noticeable errors, but understandable)</w:t>
+        <w:t>0.33</w:t>
+      </w:r>
+      <w:r>
+        <w:rPr>
+          <w:lang w:val="en-US"/>
+        </w:rPr>
+        <w:t xml:space="preserve"> = somewhat comprehensible (noticeable errors, but understandable)</w:t>
       </w:r>
     </w:p>
     <w:p>
@@ -553,7 +619,66 @@
         <w:rPr>
           <w:lang w:val="en-US"/>
         </w:rPr>
-        <w:t>2 = Incomprehensible (hard or impossible to understand)</w:t>
+        <w:t>0</w:t>
+      </w:r>
+      <w:r>
+        <w:rPr>
+          <w:lang w:val="en-US"/>
+        </w:rPr>
+        <w:t xml:space="preserve"> = Incomprehensible (hard or impossible to understand)</w:t>
+      </w:r>
+    </w:p>
+    <w:p>
+      <w:pPr>
+        <w:pStyle w:val="Listenabsatz"/>
+        <w:ind w:left="1440"/>
+        <w:rPr>
+          <w:lang w:val="en-US"/>
+        </w:rPr>
+      </w:pPr>
+    </w:p>
+    <w:p>
+      <w:pPr>
+        <w:pStyle w:val="Listenabsatz"/>
+        <w:numPr>
+          <w:ilvl w:val="0"/>
+          <w:numId w:val="2"/>
+        </w:numPr>
+        <w:rPr>
+          <w:lang w:val="en-US"/>
+        </w:rPr>
+      </w:pPr>
+      <w:r>
+        <w:rPr>
+          <w:b/>
+          <w:bCs/>
+          <w:lang w:val="en-US"/>
+        </w:rPr>
+        <w:t>Meaning Preservation</w:t>
+      </w:r>
+      <w:r>
+        <w:rPr>
+          <w:lang w:val="en-US"/>
+        </w:rPr>
+        <w:t xml:space="preserve"> – How well does the machine translation preserve the meaning of the source sentence?</w:t>
+      </w:r>
+    </w:p>
+    <w:p>
+      <w:pPr>
+        <w:pStyle w:val="Listenabsatz"/>
+        <w:numPr>
+          <w:ilvl w:val="0"/>
+          <w:numId w:val="3"/>
+        </w:numPr>
+        <w:rPr>
+          <w:lang w:val="en-US"/>
+        </w:rPr>
+      </w:pPr>
+      <w:r>
+        <w:rPr>
+          <w:lang w:val="en-US"/>
+        </w:rPr>
+        <w:t>Scale:</w:t>
       </w:r>
     </w:p>
     <w:p>
@@ -571,58 +696,13 @@
         <w:rPr>
           <w:lang w:val="en-US"/>
         </w:rPr>
-        <w:t>1 = Other (leave a comment)</w:t>
-      </w:r>
-    </w:p>
-    <w:p>
-      <w:pPr>
-        <w:rPr>
-          <w:lang w:val="en-US"/>
-        </w:rPr>
-      </w:pPr>
-    </w:p>
-    <w:p>
-      <w:pPr>
-        <w:pStyle w:val="Listenabsatz"/>
-        <w:numPr>
-          <w:ilvl w:val="0"/>
-          <w:numId w:val="2"/>
-        </w:numPr>
-        <w:rPr>
-          <w:lang w:val="en-US"/>
-        </w:rPr>
-      </w:pPr>
-      <w:r>
-        <w:rPr>
-          <w:b/>
-          <w:bCs/>
-          <w:lang w:val="en-US"/>
-        </w:rPr>
-        <w:t>Meaning Preservation</w:t>
-      </w:r>
-      <w:r>
-        <w:rPr>
-          <w:lang w:val="en-US"/>
-        </w:rPr>
-        <w:t xml:space="preserve"> – How well does the machine translation preserve the meaning of the source sentence?</w:t>
-      </w:r>
-    </w:p>
-    <w:p>
-      <w:pPr>
-        <w:pStyle w:val="Listenabsatz"/>
-        <w:numPr>
-          <w:ilvl w:val="0"/>
-          <w:numId w:val="3"/>
-        </w:numPr>
-        <w:rPr>
-          <w:lang w:val="en-US"/>
-        </w:rPr>
-      </w:pPr>
-      <w:r>
-        <w:rPr>
-          <w:lang w:val="en-US"/>
-        </w:rPr>
-        <w:t>Scale:</w:t>
+        <w:t>1</w:t>
+      </w:r>
+      <w:r>
+        <w:rPr>
+          <w:lang w:val="en-US"/>
+        </w:rPr>
+        <w:t xml:space="preserve"> = Completely equivalent</w:t>
       </w:r>
     </w:p>
     <w:p>
@@ -640,7 +720,13 @@
         <w:rPr>
           <w:lang w:val="en-US"/>
         </w:rPr>
-        <w:t>6 = Completely equivalent</w:t>
+        <w:t>0.8</w:t>
+      </w:r>
+      <w:r>
+        <w:rPr>
+          <w:lang w:val="en-US"/>
+        </w:rPr>
+        <w:t xml:space="preserve"> = Mostly equivalent</w:t>
       </w:r>
     </w:p>
     <w:p>
@@ -658,7 +744,13 @@
         <w:rPr>
           <w:lang w:val="en-US"/>
         </w:rPr>
-        <w:t>5 = Mostly equivalent</w:t>
+        <w:t>0.6</w:t>
+      </w:r>
+      <w:r>
+        <w:rPr>
+          <w:lang w:val="en-US"/>
+        </w:rPr>
+        <w:t xml:space="preserve"> = Roughly equivalent</w:t>
       </w:r>
     </w:p>
     <w:p>
@@ -676,7 +768,13 @@
         <w:rPr>
           <w:lang w:val="en-US"/>
         </w:rPr>
-        <w:t>4 = Roughly equivalent</w:t>
+        <w:t>0.4</w:t>
+      </w:r>
+      <w:r>
+        <w:rPr>
+          <w:lang w:val="en-US"/>
+        </w:rPr>
+        <w:t xml:space="preserve"> = Not equivalent, but share some details</w:t>
       </w:r>
     </w:p>
     <w:p>
@@ -694,7 +792,13 @@
         <w:rPr>
           <w:lang w:val="en-US"/>
         </w:rPr>
-        <w:t>3 = Not equivalent, but share some details</w:t>
+        <w:t>0.2</w:t>
+      </w:r>
+      <w:r>
+        <w:rPr>
+          <w:lang w:val="en-US"/>
+        </w:rPr>
+        <w:t xml:space="preserve"> = Not equivalent, but on the same topic</w:t>
       </w:r>
     </w:p>
     <w:p>
@@ -712,25 +816,13 @@
         <w:rPr>
           <w:lang w:val="en-US"/>
         </w:rPr>
-        <w:t>2 = Not equivalent, but on the same topic</w:t>
-      </w:r>
-    </w:p>
-    <w:p>
-      <w:pPr>
-        <w:pStyle w:val="Listenabsatz"/>
-        <w:numPr>
-          <w:ilvl w:val="1"/>
-          <w:numId w:val="3"/>
-        </w:numPr>
-        <w:rPr>
-          <w:lang w:val="en-US"/>
-        </w:rPr>
-      </w:pPr>
-      <w:r>
-        <w:rPr>
-          <w:lang w:val="en-US"/>
-        </w:rPr>
-        <w:t>1 = Completely dissimilar</w:t>
+        <w:t>0</w:t>
+      </w:r>
+      <w:r>
+        <w:rPr>
+          <w:lang w:val="en-US"/>
+        </w:rPr>
+        <w:t xml:space="preserve"> = Completely dissimilar</w:t>
       </w:r>
     </w:p>
     <w:p>
@@ -1686,6 +1778,7 @@
   <w:style w:type="character" w:default="1" w:styleId="Absatz-Standardschriftart">
     <w:name w:val="Default Paragraph Font"/>
     <w:uiPriority w:val="1"/>
+    <w:semiHidden/>
     <w:unhideWhenUsed/>
   </w:style>
   <w:style w:type="table" w:default="1" w:styleId="NormaleTabelle">

</xml_diff>